<commit_message>
Add aggregation by grid and test with seabirds and waterbirds
- add seabird and waterbird columns to extracted data
</commit_message>
<xml_diff>
--- a/Notes.docx
+++ b/Notes.docx
@@ -39,42 +39,10 @@
         <w:t>The data</w:t>
       </w:r>
       <w:r>
-        <w:t xml:space="preserve"> includes all observations from ECSAS (regardless of </w:t>
-      </w:r>
-      <w:proofErr w:type="spellStart"/>
-      <w:r>
-        <w:t>DistMeth</w:t>
-      </w:r>
-      <w:proofErr w:type="spellEnd"/>
-      <w:r>
-        <w:t xml:space="preserve">, </w:t>
-      </w:r>
-      <w:proofErr w:type="spellStart"/>
-      <w:r>
-        <w:t>InTransect</w:t>
-      </w:r>
-      <w:proofErr w:type="spellEnd"/>
-      <w:r>
-        <w:t>, etc</w:t>
-      </w:r>
-      <w:r>
-        <w:t xml:space="preserve">.). Detections functions are fitted and adjusted abundances </w:t>
-      </w:r>
-      <w:proofErr w:type="spellStart"/>
-      <w:r>
-        <w:t>aggretated</w:t>
-      </w:r>
-      <w:proofErr w:type="spellEnd"/>
-      <w:r>
-        <w:t xml:space="preserve"> on a per sample (</w:t>
-      </w:r>
-      <w:proofErr w:type="spellStart"/>
-      <w:r>
-        <w:t>ie</w:t>
-      </w:r>
-      <w:proofErr w:type="spellEnd"/>
-      <w:r>
-        <w:t xml:space="preserve">. watch) basis.  </w:t>
+        <w:t xml:space="preserve"> includes all observations from ECSAS (regardless of DistMeth, InTransect, etc</w:t>
+      </w:r>
+      <w:r>
+        <w:t xml:space="preserve">.). Detections functions are fitted and adjusted abundances aggretated on a per sample (ie. watch) basis.  </w:t>
       </w:r>
       <w:r>
         <w:t xml:space="preserve">Watch abundances are then aggregated to a 1 x 1 km grid. </w:t>
@@ -113,15 +81,7 @@
         <w:t xml:space="preserve"> </w:t>
       </w:r>
       <w:r>
-        <w:t xml:space="preserve">could just do an omnibus ddf with Alpha &amp; </w:t>
-      </w:r>
-      <w:proofErr w:type="spellStart"/>
-      <w:r>
-        <w:t>FlySwim</w:t>
-      </w:r>
-      <w:proofErr w:type="spellEnd"/>
-      <w:r>
-        <w:t xml:space="preserve"> for </w:t>
+        <w:t xml:space="preserve">could just do an omnibus ddf with Alpha &amp; FlySwim for </w:t>
       </w:r>
       <w:r>
         <w:t xml:space="preserve">covars </w:t>
@@ -169,13 +129,8 @@
         </w:numPr>
       </w:pPr>
       <w:r>
-        <w:t xml:space="preserve">One raster per species code is easiest but makes for a lot of </w:t>
-      </w:r>
-      <w:proofErr w:type="spellStart"/>
-      <w:r>
-        <w:t>rasters</w:t>
-      </w:r>
-      <w:proofErr w:type="spellEnd"/>
+        <w:t>One raster per species code is easiest but makes for a lot of rasters</w:t>
+      </w:r>
       <w:r>
         <w:t xml:space="preserve"> (and need to think about combining </w:t>
       </w:r>
@@ -212,9 +167,33 @@
     </w:p>
     <w:p>
       <w:r>
-        <w:t>-1296625639</w:t>
+        <w:br w:type="page"/>
       </w:r>
     </w:p>
+    <w:p>
+      <w:pPr>
+        <w:pStyle w:val="Heading1"/>
+      </w:pPr>
+      <w:r>
+        <w:lastRenderedPageBreak/>
+        <w:t>Progress</w:t>
+      </w:r>
+    </w:p>
+    <w:p>
+      <w:r>
+        <w:t xml:space="preserve">2025-04-01: </w:t>
+      </w:r>
+      <w:r>
+        <w:t>Go create_grid working and first try at aggregating all seabirds and all waterbirds</w:t>
+      </w:r>
+      <w:r>
+        <w:t xml:space="preserve"> but without any </w:t>
+      </w:r>
+      <w:r>
+        <w:t>distance sampling.</w:t>
+      </w:r>
+    </w:p>
+    <w:p/>
     <w:sectPr>
       <w:pgSz w:w="12240" w:h="15840"/>
       <w:pgMar w:top="1440" w:right="1440" w:bottom="1440" w:left="1440" w:header="708" w:footer="708" w:gutter="0"/>

</xml_diff>

<commit_message>
Finish getting years encoded/decoded in aggregation to raster
</commit_message>
<xml_diff>
--- a/Notes.docx
+++ b/Notes.docx
@@ -39,10 +39,42 @@
         <w:t>The data</w:t>
       </w:r>
       <w:r>
-        <w:t xml:space="preserve"> includes all observations from ECSAS (regardless of DistMeth, InTransect, etc</w:t>
-      </w:r>
-      <w:r>
-        <w:t xml:space="preserve">.). Detections functions are fitted and adjusted abundances aggretated on a per sample (ie. watch) basis.  </w:t>
+        <w:t xml:space="preserve"> includes all observations from ECSAS (regardless of </w:t>
+      </w:r>
+      <w:proofErr w:type="spellStart"/>
+      <w:r>
+        <w:t>DistMeth</w:t>
+      </w:r>
+      <w:proofErr w:type="spellEnd"/>
+      <w:r>
+        <w:t xml:space="preserve">, </w:t>
+      </w:r>
+      <w:proofErr w:type="spellStart"/>
+      <w:r>
+        <w:t>InTransect</w:t>
+      </w:r>
+      <w:proofErr w:type="spellEnd"/>
+      <w:r>
+        <w:t>, etc</w:t>
+      </w:r>
+      <w:r>
+        <w:t xml:space="preserve">.). Detections functions are fitted and adjusted abundances </w:t>
+      </w:r>
+      <w:proofErr w:type="spellStart"/>
+      <w:r>
+        <w:t>aggretated</w:t>
+      </w:r>
+      <w:proofErr w:type="spellEnd"/>
+      <w:r>
+        <w:t xml:space="preserve"> on a per sample (</w:t>
+      </w:r>
+      <w:proofErr w:type="spellStart"/>
+      <w:r>
+        <w:t>ie</w:t>
+      </w:r>
+      <w:proofErr w:type="spellEnd"/>
+      <w:r>
+        <w:t xml:space="preserve">. watch) basis.  </w:t>
       </w:r>
       <w:r>
         <w:t xml:space="preserve">Watch abundances are then aggregated to a 1 x 1 km grid. </w:t>
@@ -81,7 +113,15 @@
         <w:t xml:space="preserve"> </w:t>
       </w:r>
       <w:r>
-        <w:t xml:space="preserve">could just do an omnibus ddf with Alpha &amp; FlySwim for </w:t>
+        <w:t xml:space="preserve">could just do an omnibus ddf with Alpha &amp; </w:t>
+      </w:r>
+      <w:proofErr w:type="spellStart"/>
+      <w:r>
+        <w:t>FlySwim</w:t>
+      </w:r>
+      <w:proofErr w:type="spellEnd"/>
+      <w:r>
+        <w:t xml:space="preserve"> for </w:t>
       </w:r>
       <w:r>
         <w:t xml:space="preserve">covars </w:t>
@@ -129,8 +169,13 @@
         </w:numPr>
       </w:pPr>
       <w:r>
-        <w:t>One raster per species code is easiest but makes for a lot of rasters</w:t>
-      </w:r>
+        <w:t xml:space="preserve">One raster per species code is easiest but makes for a lot of </w:t>
+      </w:r>
+      <w:proofErr w:type="spellStart"/>
+      <w:r>
+        <w:t>rasters</w:t>
+      </w:r>
+      <w:proofErr w:type="spellEnd"/>
       <w:r>
         <w:t xml:space="preserve"> (and need to think about combining </w:t>
       </w:r>
@@ -166,12 +211,33 @@
       </w:r>
     </w:p>
     <w:p>
-      <w:r>
-        <w:br w:type="page"/>
+      <w:pPr>
+        <w:pStyle w:val="Heading1"/>
+      </w:pPr>
+      <w:r>
+        <w:t>TODO</w:t>
       </w:r>
     </w:p>
     <w:p>
       <w:pPr>
+        <w:pStyle w:val="ListParagraph"/>
+        <w:numPr>
+          <w:ilvl w:val="0"/>
+          <w:numId w:val="1"/>
+        </w:numPr>
+      </w:pPr>
+      <w:r>
+        <w:t xml:space="preserve">Figure out how to combine all species into a single shapefile – 1 each for </w:t>
+      </w:r>
+      <w:r>
+        <w:t>each season and 1 for year round</w:t>
+      </w:r>
+      <w:r>
+        <w:br w:type="page"/>
+      </w:r>
+    </w:p>
+    <w:p>
+      <w:pPr>
         <w:pStyle w:val="Heading1"/>
       </w:pPr>
       <w:r>
@@ -184,7 +250,15 @@
         <w:t xml:space="preserve">2025-04-01: </w:t>
       </w:r>
       <w:r>
-        <w:t>Go create_grid working and first try at aggregating all seabirds and all waterbirds</w:t>
+        <w:t xml:space="preserve">Go </w:t>
+      </w:r>
+      <w:proofErr w:type="spellStart"/>
+      <w:r>
+        <w:t>create_grid</w:t>
+      </w:r>
+      <w:proofErr w:type="spellEnd"/>
+      <w:r>
+        <w:t xml:space="preserve"> working and first try at aggregating all seabirds and all waterbirds</w:t>
       </w:r>
       <w:r>
         <w:t xml:space="preserve"> but without any </w:t>

</xml_diff>

<commit_message>
File rename and run aggregated abundance
</commit_message>
<xml_diff>
--- a/Notes.docx
+++ b/Notes.docx
@@ -39,42 +39,10 @@
         <w:t>The data</w:t>
       </w:r>
       <w:r>
-        <w:t xml:space="preserve"> includes all observations from ECSAS (regardless of </w:t>
-      </w:r>
-      <w:proofErr w:type="spellStart"/>
-      <w:r>
-        <w:t>DistMeth</w:t>
-      </w:r>
-      <w:proofErr w:type="spellEnd"/>
-      <w:r>
-        <w:t xml:space="preserve">, </w:t>
-      </w:r>
-      <w:proofErr w:type="spellStart"/>
-      <w:r>
-        <w:t>InTransect</w:t>
-      </w:r>
-      <w:proofErr w:type="spellEnd"/>
-      <w:r>
-        <w:t>, etc</w:t>
-      </w:r>
-      <w:r>
-        <w:t xml:space="preserve">.). Detections functions are fitted and adjusted abundances </w:t>
-      </w:r>
-      <w:proofErr w:type="spellStart"/>
-      <w:r>
-        <w:t>aggretated</w:t>
-      </w:r>
-      <w:proofErr w:type="spellEnd"/>
-      <w:r>
-        <w:t xml:space="preserve"> on a per sample (</w:t>
-      </w:r>
-      <w:proofErr w:type="spellStart"/>
-      <w:r>
-        <w:t>ie</w:t>
-      </w:r>
-      <w:proofErr w:type="spellEnd"/>
-      <w:r>
-        <w:t xml:space="preserve">. watch) basis.  </w:t>
+        <w:t xml:space="preserve"> includes all observations from ECSAS (regardless of DistMeth, InTransect, etc</w:t>
+      </w:r>
+      <w:r>
+        <w:t xml:space="preserve">.). Detections functions are fitted and adjusted abundances aggretated on a per sample (ie. watch) basis.  </w:t>
       </w:r>
       <w:r>
         <w:t xml:space="preserve">Watch abundances are then aggregated to a 1 x 1 km grid. </w:t>
@@ -113,15 +81,7 @@
         <w:t xml:space="preserve"> </w:t>
       </w:r>
       <w:r>
-        <w:t xml:space="preserve">could just do an omnibus ddf with Alpha &amp; </w:t>
-      </w:r>
-      <w:proofErr w:type="spellStart"/>
-      <w:r>
-        <w:t>FlySwim</w:t>
-      </w:r>
-      <w:proofErr w:type="spellEnd"/>
-      <w:r>
-        <w:t xml:space="preserve"> for </w:t>
+        <w:t xml:space="preserve">could just do an omnibus ddf with Alpha &amp; FlySwim for </w:t>
       </w:r>
       <w:r>
         <w:t xml:space="preserve">covars </w:t>
@@ -169,13 +129,8 @@
         </w:numPr>
       </w:pPr>
       <w:r>
-        <w:t xml:space="preserve">One raster per species code is easiest but makes for a lot of </w:t>
-      </w:r>
-      <w:proofErr w:type="spellStart"/>
-      <w:r>
-        <w:t>rasters</w:t>
-      </w:r>
-      <w:proofErr w:type="spellEnd"/>
+        <w:t>One raster per species code is easiest but makes for a lot of rasters</w:t>
+      </w:r>
       <w:r>
         <w:t xml:space="preserve"> (and need to think about combining </w:t>
       </w:r>
@@ -227,17 +182,35 @@
         </w:numPr>
       </w:pPr>
       <w:r>
+        <w:t xml:space="preserve">DONE </w:t>
+      </w:r>
+      <w:r>
         <w:t xml:space="preserve">Figure out how to combine all species into a single shapefile – 1 each for </w:t>
       </w:r>
       <w:r>
         <w:t>each season and 1 for year round</w:t>
-      </w:r>
-      <w:r>
-        <w:br w:type="page"/>
       </w:r>
     </w:p>
     <w:p>
       <w:pPr>
+        <w:pStyle w:val="ListParagraph"/>
+        <w:numPr>
+          <w:ilvl w:val="0"/>
+          <w:numId w:val="1"/>
+        </w:numPr>
+      </w:pPr>
+      <w:r>
+        <w:t xml:space="preserve">Create a new rmd document </w:t>
+      </w:r>
+      <w:r>
+        <w:t>that builds a table showing every species, its membership in Seabirds and Waterbirds, and how many obs and in what years.</w:t>
+      </w:r>
+      <w:r>
+        <w:br w:type="page"/>
+      </w:r>
+    </w:p>
+    <w:p>
+      <w:pPr>
         <w:pStyle w:val="Heading1"/>
       </w:pPr>
       <w:r>
@@ -250,15 +223,13 @@
         <w:t xml:space="preserve">2025-04-01: </w:t>
       </w:r>
       <w:r>
-        <w:t xml:space="preserve">Go </w:t>
-      </w:r>
-      <w:proofErr w:type="spellStart"/>
-      <w:r>
-        <w:t>create_grid</w:t>
-      </w:r>
-      <w:proofErr w:type="spellEnd"/>
-      <w:r>
-        <w:t xml:space="preserve"> working and first try at aggregating all seabirds and all waterbirds</w:t>
+        <w:t>Go</w:t>
+      </w:r>
+      <w:r>
+        <w:t>t</w:t>
+      </w:r>
+      <w:r>
+        <w:t xml:space="preserve"> create_grid working and first try at aggregating all seabirds and all waterbirds</w:t>
       </w:r>
       <w:r>
         <w:t xml:space="preserve"> but without any </w:t>
@@ -267,7 +238,22 @@
         <w:t>distance sampling.</w:t>
       </w:r>
     </w:p>
-    <w:p/>
+    <w:p>
+      <w:r>
+        <w:t xml:space="preserve">2025-04-03: finish aggregating all </w:t>
+      </w:r>
+      <w:r>
+        <w:t xml:space="preserve">species into a </w:t>
+      </w:r>
+      <w:proofErr w:type="gramStart"/>
+      <w:r>
+        <w:t>single seasonal shapefiles</w:t>
+      </w:r>
+      <w:proofErr w:type="gramEnd"/>
+      <w:r>
+        <w:t xml:space="preserve"> with 3 fields per species giving total, n_obs, and years.</w:t>
+      </w:r>
+    </w:p>
     <w:sectPr>
       <w:pgSz w:w="12240" w:h="15840"/>
       <w:pgMar w:top="1440" w:right="1440" w:bottom="1440" w:left="1440" w:header="708" w:footer="708" w:gutter="0"/>

</xml_diff>

<commit_message>
Update Notes, map, renv
</commit_message>
<xml_diff>
--- a/Notes.docx
+++ b/Notes.docx
@@ -69,6 +69,21 @@
         </w:numPr>
       </w:pPr>
       <w:r>
+        <w:t xml:space="preserve">Aerial data was generated by clicking each of </w:t>
+      </w:r>
+      <w:r>
+        <w:t>“Query on-effort data” and “Query off-effort data” under the Aerial Switchboard.</w:t>
+      </w:r>
+    </w:p>
+    <w:p>
+      <w:pPr>
+        <w:pStyle w:val="ListParagraph"/>
+        <w:numPr>
+          <w:ilvl w:val="0"/>
+          <w:numId w:val="1"/>
+        </w:numPr>
+      </w:pPr>
+      <w:r>
         <w:t>One layer will be “all seabirds and waterfowl” combined</w:t>
       </w:r>
       <w:r>
@@ -200,6 +215,9 @@
         </w:numPr>
       </w:pPr>
       <w:r>
+        <w:t xml:space="preserve">DONE </w:t>
+      </w:r>
+      <w:r>
         <w:t xml:space="preserve">Create a new rmd document </w:t>
       </w:r>
       <w:r>
@@ -282,7 +300,46 @@
         </w:numPr>
       </w:pPr>
       <w:r>
-        <w:t>Add aerial data</w:t>
+        <w:t>Add aerial dat</w:t>
+      </w:r>
+      <w:r>
+        <w:t>a</w:t>
+      </w:r>
+    </w:p>
+    <w:p>
+      <w:pPr>
+        <w:pStyle w:val="ListParagraph"/>
+        <w:numPr>
+          <w:ilvl w:val="0"/>
+          <w:numId w:val="1"/>
+        </w:numPr>
+      </w:pPr>
+      <w:r>
+        <w:t>Do distance sampling</w:t>
+      </w:r>
+    </w:p>
+    <w:p>
+      <w:pPr>
+        <w:pStyle w:val="ListParagraph"/>
+        <w:numPr>
+          <w:ilvl w:val="0"/>
+          <w:numId w:val="1"/>
+        </w:numPr>
+      </w:pPr>
+      <w:r>
+        <w:t>Add Quebec data</w:t>
+      </w:r>
+    </w:p>
+    <w:p>
+      <w:pPr>
+        <w:pStyle w:val="ListParagraph"/>
+        <w:numPr>
+          <w:ilvl w:val="0"/>
+          <w:numId w:val="1"/>
+        </w:numPr>
+      </w:pPr>
+      <w:r>
+        <w:t>Do summary by IMRP Atlantic region</w:t>
       </w:r>
       <w:r>
         <w:br w:type="page"/>
@@ -322,7 +379,20 @@
         <w:t xml:space="preserve">2025-04-03: finish aggregating all </w:t>
       </w:r>
       <w:r>
-        <w:t>species into a single seasonal shapefiles with 3 fields per species giving total, n_obs, and years.</w:t>
+        <w:t xml:space="preserve">species into a </w:t>
+      </w:r>
+      <w:proofErr w:type="gramStart"/>
+      <w:r>
+        <w:t>single seasonal shapefiles</w:t>
+      </w:r>
+      <w:proofErr w:type="gramEnd"/>
+      <w:r>
+        <w:t xml:space="preserve"> with 3 fields per species giving total, n_obs, and years.</w:t>
+      </w:r>
+    </w:p>
+    <w:p>
+      <w:r>
+        <w:t xml:space="preserve">2025-04-09: working on integrating aerial </w:t>
       </w:r>
     </w:p>
     <w:sectPr>

</xml_diff>